<commit_message>
chart replace value by cell
</commit_message>
<xml_diff>
--- a/src/main/resources/doc-templates/replaceTable2.docx
+++ b/src/main/resources/doc-templates/replaceTable2.docx
@@ -1700,7 +1700,7 @@
               <c:strCache>
                 <c:ptCount val="1"/>
                 <c:pt idx="0">
-                  <c:v>${userStat.userStats.0.title}</c:v>
+                  <c:v>第一个月</c:v>
                 </c:pt>
               </c:strCache>
             </c:strRef>
@@ -1742,7 +1742,7 @@
                   <c:v>0</c:v>
                 </c:pt>
                 <c:pt idx="1">
-                  <c:v>0</c:v>
+                  <c:v>10</c:v>
                 </c:pt>
               </c:numCache>
             </c:numRef>
@@ -1757,7 +1757,7 @@
               <c:strCache>
                 <c:ptCount val="1"/>
                 <c:pt idx="0">
-                  <c:v>${userStat.userStats.1.title}</c:v>
+                  <c:v>第二个月</c:v>
                 </c:pt>
               </c:strCache>
             </c:strRef>
@@ -1796,10 +1796,10 @@
                 <c:formatCode>0.00_ </c:formatCode>
                 <c:ptCount val="2"/>
                 <c:pt idx="0">
-                  <c:v>0</c:v>
+                  <c:v>1</c:v>
                 </c:pt>
                 <c:pt idx="1">
-                  <c:v>0</c:v>
+                  <c:v>11</c:v>
                 </c:pt>
               </c:numCache>
             </c:numRef>
@@ -1814,7 +1814,7 @@
               <c:strCache>
                 <c:ptCount val="1"/>
                 <c:pt idx="0">
-                  <c:v>${userStat.userStats.2.title}</c:v>
+                  <c:v>第三个月</c:v>
                 </c:pt>
               </c:strCache>
             </c:strRef>
@@ -1853,10 +1853,10 @@
                 <c:formatCode>0.00_ </c:formatCode>
                 <c:ptCount val="2"/>
                 <c:pt idx="0">
-                  <c:v>0</c:v>
+                  <c:v>2</c:v>
                 </c:pt>
                 <c:pt idx="1">
-                  <c:v>0</c:v>
+                  <c:v>12</c:v>
                 </c:pt>
               </c:numCache>
             </c:numRef>

</xml_diff>